<commit_message>
able to download ICSF and output files directly on Edge, IE and Chrome
</commit_message>
<xml_diff>
--- a/DDAS.API/App_Data/Templates/ComplianceFormTemplate.docx
+++ b/DDAS.API/App_Data/Templates/ComplianceFormTemplate.docx
@@ -469,7 +469,6 @@
                 <w:b/>
               </w:rPr>
             </w:pPr>
-            <w:bookmarkStart w:id="0" w:name="_GoBack"/>
             <w:r>
               <w:rPr>
                 <w:rFonts w:cs="Arial"/>
@@ -477,7 +476,6 @@
               </w:rPr>
               <w:t>(All Combination Searched)</w:t>
             </w:r>
-            <w:bookmarkEnd w:id="0"/>
           </w:p>
         </w:tc>
       </w:tr>
@@ -1068,10 +1066,10 @@
         <w:tblLook w:val="01E0" w:firstRow="1" w:lastRow="1" w:firstColumn="1" w:lastColumn="1" w:noHBand="0" w:noVBand="0"/>
       </w:tblPr>
       <w:tblGrid>
-        <w:gridCol w:w="1999"/>
-        <w:gridCol w:w="1228"/>
-        <w:gridCol w:w="1975"/>
-        <w:gridCol w:w="4374"/>
+        <w:gridCol w:w="1101"/>
+        <w:gridCol w:w="2126"/>
+        <w:gridCol w:w="1701"/>
+        <w:gridCol w:w="4648"/>
       </w:tblGrid>
       <w:tr>
         <w:trPr>
@@ -1079,71 +1077,7 @@
         </w:trPr>
         <w:tc>
           <w:tcPr>
-            <w:tcW w:w="1044" w:type="pct"/>
-            <w:tcBorders>
-              <w:top w:val="single" w:sz="4" w:space="0" w:color="auto"/>
-              <w:left w:val="single" w:sz="4" w:space="0" w:color="auto"/>
-              <w:bottom w:val="single" w:sz="4" w:space="0" w:color="auto"/>
-              <w:right w:val="single" w:sz="4" w:space="0" w:color="auto"/>
-            </w:tcBorders>
-          </w:tcPr>
-          <w:p>
-            <w:pPr>
-              <w:widowControl/>
-              <w:overflowPunct/>
-              <w:autoSpaceDE/>
-              <w:adjustRightInd/>
-              <w:spacing w:after="0"/>
-              <w:jc w:val="center"/>
-              <w:rPr>
-                <w:rFonts w:cs="Arial"/>
-                <w:b/>
-              </w:rPr>
-            </w:pPr>
-            <w:r>
-              <w:rPr>
-                <w:rFonts w:cs="Arial"/>
-                <w:b/>
-              </w:rPr>
-              <w:t>INVESTIGATOR / INSTITUTE</w:t>
-            </w:r>
-          </w:p>
-        </w:tc>
-        <w:tc>
-          <w:tcPr>
-            <w:tcW w:w="641" w:type="pct"/>
-            <w:tcBorders>
-              <w:top w:val="single" w:sz="4" w:space="0" w:color="auto"/>
-              <w:left w:val="single" w:sz="4" w:space="0" w:color="auto"/>
-              <w:bottom w:val="single" w:sz="4" w:space="0" w:color="auto"/>
-              <w:right w:val="single" w:sz="4" w:space="0" w:color="auto"/>
-            </w:tcBorders>
-          </w:tcPr>
-          <w:p>
-            <w:pPr>
-              <w:widowControl/>
-              <w:overflowPunct/>
-              <w:autoSpaceDE/>
-              <w:adjustRightInd/>
-              <w:spacing w:after="0"/>
-              <w:jc w:val="center"/>
-              <w:rPr>
-                <w:rFonts w:cs="Arial"/>
-                <w:b/>
-              </w:rPr>
-            </w:pPr>
-            <w:r>
-              <w:rPr>
-                <w:rFonts w:cs="Arial"/>
-                <w:b/>
-              </w:rPr>
-              <w:t>SOURCE #</w:t>
-            </w:r>
-          </w:p>
-        </w:tc>
-        <w:tc>
-          <w:tcPr>
-            <w:tcW w:w="1031" w:type="pct"/>
+            <w:tcW w:w="575" w:type="pct"/>
             <w:tcBorders>
               <w:top w:val="single" w:sz="4" w:space="0" w:color="auto"/>
               <w:left w:val="single" w:sz="4" w:space="0" w:color="auto"/>
@@ -1170,13 +1104,45 @@
                 <w:rFonts w:cs="Arial"/>
                 <w:b/>
               </w:rPr>
-              <w:t>DATE OF INSPECTION/ ACTION</w:t>
+              <w:t>SOURCE #</w:t>
             </w:r>
           </w:p>
         </w:tc>
         <w:tc>
           <w:tcPr>
-            <w:tcW w:w="2284" w:type="pct"/>
+            <w:tcW w:w="1110" w:type="pct"/>
+            <w:tcBorders>
+              <w:top w:val="single" w:sz="4" w:space="0" w:color="auto"/>
+              <w:left w:val="single" w:sz="4" w:space="0" w:color="auto"/>
+              <w:bottom w:val="single" w:sz="4" w:space="0" w:color="auto"/>
+              <w:right w:val="single" w:sz="4" w:space="0" w:color="auto"/>
+            </w:tcBorders>
+          </w:tcPr>
+          <w:p>
+            <w:pPr>
+              <w:widowControl/>
+              <w:overflowPunct/>
+              <w:autoSpaceDE/>
+              <w:adjustRightInd/>
+              <w:spacing w:after="0"/>
+              <w:jc w:val="center"/>
+              <w:rPr>
+                <w:rFonts w:cs="Arial"/>
+                <w:b/>
+              </w:rPr>
+            </w:pPr>
+            <w:r>
+              <w:rPr>
+                <w:rFonts w:cs="Arial"/>
+                <w:b/>
+              </w:rPr>
+              <w:t>INVESTIGATOR NAME</w:t>
+            </w:r>
+          </w:p>
+        </w:tc>
+        <w:tc>
+          <w:tcPr>
+            <w:tcW w:w="888" w:type="pct"/>
             <w:tcBorders>
               <w:top w:val="single" w:sz="4" w:space="0" w:color="auto"/>
               <w:left w:val="single" w:sz="4" w:space="0" w:color="auto"/>
@@ -1203,6 +1169,39 @@
                 <w:rFonts w:cs="Arial"/>
                 <w:b/>
               </w:rPr>
+              <w:t>DATE OF INSPECTION/ ACTION</w:t>
+            </w:r>
+          </w:p>
+        </w:tc>
+        <w:tc>
+          <w:tcPr>
+            <w:tcW w:w="2427" w:type="pct"/>
+            <w:tcBorders>
+              <w:top w:val="single" w:sz="4" w:space="0" w:color="auto"/>
+              <w:left w:val="single" w:sz="4" w:space="0" w:color="auto"/>
+              <w:bottom w:val="single" w:sz="4" w:space="0" w:color="auto"/>
+              <w:right w:val="single" w:sz="4" w:space="0" w:color="auto"/>
+            </w:tcBorders>
+            <w:vAlign w:val="center"/>
+          </w:tcPr>
+          <w:p>
+            <w:pPr>
+              <w:widowControl/>
+              <w:overflowPunct/>
+              <w:autoSpaceDE/>
+              <w:adjustRightInd/>
+              <w:spacing w:after="0"/>
+              <w:jc w:val="center"/>
+              <w:rPr>
+                <w:rFonts w:cs="Arial"/>
+                <w:b/>
+              </w:rPr>
+            </w:pPr>
+            <w:r>
+              <w:rPr>
+                <w:rFonts w:cs="Arial"/>
+                <w:b/>
+              </w:rPr>
               <w:t>DESCRIPTION OF FINDINGS</w:t>
             </w:r>
           </w:p>
@@ -1224,6 +1223,8 @@
           <w:b/>
         </w:rPr>
       </w:pPr>
+      <w:bookmarkStart w:id="0" w:name="_GoBack"/>
+      <w:bookmarkEnd w:id="0"/>
     </w:p>
     <w:p>
       <w:pPr>

</xml_diff>

<commit_message>
removed win32 API used to download files during extraction. Rolled back to webclient. Added SAM site to 'Data Extraction History' page
</commit_message>
<xml_diff>
--- a/DDAS.API/App_Data/Templates/ComplianceFormTemplate.docx
+++ b/DDAS.API/App_Data/Templates/ComplianceFormTemplate.docx
@@ -1223,8 +1223,6 @@
           <w:b/>
         </w:rPr>
       </w:pPr>
-      <w:bookmarkStart w:id="0" w:name="_GoBack"/>
-      <w:bookmarkEnd w:id="0"/>
     </w:p>
     <w:p>
       <w:pPr>
@@ -1365,12 +1363,10 @@
         </w:tc>
       </w:tr>
     </w:tbl>
+    <w:p/>
     <w:p>
-      <w:pPr>
-        <w:tabs>
-          <w:tab w:val="left" w:pos="7980"/>
-        </w:tabs>
-      </w:pPr>
+      <w:bookmarkStart w:id="0" w:name="_GoBack"/>
+      <w:bookmarkEnd w:id="0"/>
     </w:p>
     <w:sectPr>
       <w:headerReference w:type="default" r:id="rId8"/>

</xml_diff>

<commit_message>
ICSF changes are completed. Also, missing search result issue for CIIL and FDA Warning Letters is resolved
</commit_message>
<xml_diff>
--- a/DDAS.API/App_Data/Templates/ComplianceFormTemplate.docx
+++ b/DDAS.API/App_Data/Templates/ComplianceFormTemplate.docx
@@ -1152,7 +1152,7 @@
           <w:b/>
         </w:rPr>
         <w:lastRenderedPageBreak/>
-        <w:t>If issues are identified (Yes checked above), plea</w:t>
+        <w:t>If issues are identified (Yes), plea</w:t>
       </w:r>
       <w:r>
         <w:rPr>
@@ -1168,6 +1168,8 @@
         </w:rPr>
         <w:t>Details may be printed and attached.</w:t>
       </w:r>
+      <w:bookmarkStart w:id="0" w:name="_GoBack"/>
+      <w:bookmarkEnd w:id="0"/>
     </w:p>
     <w:p>
       <w:pPr>
@@ -1297,8 +1299,6 @@
               </w:rPr>
               <w:t>DATE OF INSPECTION</w:t>
             </w:r>
-            <w:bookmarkStart w:id="0" w:name="_GoBack"/>
-            <w:bookmarkEnd w:id="0"/>
           </w:p>
         </w:tc>
         <w:tc>
@@ -1445,16 +1445,23 @@
         <w:tblLook w:val="04A0" w:firstRow="1" w:lastRow="0" w:firstColumn="1" w:lastColumn="0" w:noHBand="0" w:noVBand="1"/>
       </w:tblPr>
       <w:tblGrid>
-        <w:gridCol w:w="4928"/>
-        <w:gridCol w:w="4678"/>
+        <w:gridCol w:w="4968"/>
+        <w:gridCol w:w="4638"/>
       </w:tblGrid>
       <w:tr>
         <w:trPr>
-          <w:trHeight w:val="800"/>
+          <w:trHeight w:val="613"/>
         </w:trPr>
         <w:tc>
           <w:tcPr>
-            <w:tcW w:w="4928" w:type="dxa"/>
+            <w:tcW w:w="4968" w:type="dxa"/>
+            <w:tcBorders>
+              <w:top w:val="single" w:sz="4" w:space="0" w:color="auto"/>
+              <w:left w:val="single" w:sz="4" w:space="0" w:color="auto"/>
+              <w:bottom w:val="single" w:sz="4" w:space="0" w:color="auto"/>
+              <w:right w:val="single" w:sz="4" w:space="0" w:color="auto"/>
+            </w:tcBorders>
+            <w:hideMark/>
           </w:tcPr>
           <w:p>
             <w:pPr>
@@ -1476,16 +1483,22 @@
         </w:tc>
         <w:tc>
           <w:tcPr>
-            <w:tcW w:w="4678" w:type="dxa"/>
-            <w:vMerge w:val="restart"/>
+            <w:tcW w:w="4638" w:type="dxa"/>
+            <w:tcBorders>
+              <w:top w:val="single" w:sz="4" w:space="0" w:color="auto"/>
+              <w:left w:val="single" w:sz="4" w:space="0" w:color="auto"/>
+              <w:bottom w:val="single" w:sz="4" w:space="0" w:color="auto"/>
+              <w:right w:val="single" w:sz="4" w:space="0" w:color="auto"/>
+            </w:tcBorders>
+            <w:hideMark/>
           </w:tcPr>
           <w:p>
             <w:pPr>
               <w:spacing w:before="120"/>
-              <w:jc w:val="center"/>
-              <w:rPr>
-                <w:rFonts w:cs="Arial"/>
-                <w:b/>
+              <w:jc w:val="left"/>
+              <w:rPr>
+                <w:rFonts w:cs="Arial"/>
+                <w:color w:val="auto"/>
               </w:rPr>
             </w:pPr>
             <w:r>
@@ -1494,18 +1507,26 @@
                 <w:b/>
                 <w:color w:val="auto"/>
               </w:rPr>
-              <w:t>Signature:</w:t>
+              <w:t>Date:</w:t>
             </w:r>
           </w:p>
         </w:tc>
       </w:tr>
       <w:tr>
         <w:trPr>
-          <w:trHeight w:val="736"/>
+          <w:trHeight w:val="1243"/>
         </w:trPr>
         <w:tc>
           <w:tcPr>
-            <w:tcW w:w="4928" w:type="dxa"/>
+            <w:tcW w:w="9606" w:type="dxa"/>
+            <w:gridSpan w:val="2"/>
+            <w:tcBorders>
+              <w:top w:val="single" w:sz="4" w:space="0" w:color="auto"/>
+              <w:left w:val="single" w:sz="4" w:space="0" w:color="auto"/>
+              <w:bottom w:val="single" w:sz="4" w:space="0" w:color="auto"/>
+              <w:right w:val="single" w:sz="4" w:space="0" w:color="auto"/>
+            </w:tcBorders>
+            <w:hideMark/>
           </w:tcPr>
           <w:p>
             <w:pPr>
@@ -1513,7 +1534,7 @@
               <w:jc w:val="left"/>
               <w:rPr>
                 <w:rFonts w:cs="Arial"/>
-                <w:color w:val="auto"/>
+                <w:b/>
               </w:rPr>
             </w:pPr>
             <w:r>
@@ -1522,25 +1543,8 @@
                 <w:b/>
                 <w:color w:val="auto"/>
               </w:rPr>
-              <w:t>Date:</w:t>
+              <w:t>Signature:</w:t>
             </w:r>
-          </w:p>
-        </w:tc>
-        <w:tc>
-          <w:tcPr>
-            <w:tcW w:w="4678" w:type="dxa"/>
-            <w:vMerge/>
-          </w:tcPr>
-          <w:p>
-            <w:pPr>
-              <w:spacing w:before="120"/>
-              <w:jc w:val="center"/>
-              <w:rPr>
-                <w:rFonts w:cs="Arial"/>
-                <w:b/>
-                <w:color w:val="auto"/>
-              </w:rPr>
-            </w:pPr>
           </w:p>
         </w:tc>
       </w:tr>

</xml_diff>

<commit_message>
compliance form template footer is updated with the value given from ICON
</commit_message>
<xml_diff>
--- a/DDAS.API/App_Data/Templates/ComplianceFormTemplate.docx
+++ b/DDAS.API/App_Data/Templates/ComplianceFormTemplate.docx
@@ -1060,8 +1060,6 @@
           <w:b/>
         </w:rPr>
       </w:pPr>
-      <w:bookmarkStart w:id="0" w:name="_GoBack"/>
-      <w:bookmarkEnd w:id="0"/>
     </w:p>
     <w:p>
       <w:pPr>
@@ -1441,8 +1439,12 @@
       </w:pPr>
     </w:p>
     <w:sectPr>
-      <w:headerReference w:type="default" r:id="rId8"/>
-      <w:footerReference w:type="default" r:id="rId9"/>
+      <w:headerReference w:type="even" r:id="rId8"/>
+      <w:headerReference w:type="default" r:id="rId9"/>
+      <w:footerReference w:type="even" r:id="rId10"/>
+      <w:footerReference w:type="default" r:id="rId11"/>
+      <w:headerReference w:type="first" r:id="rId12"/>
+      <w:footerReference w:type="first" r:id="rId13"/>
       <w:endnotePr>
         <w:numFmt w:val="decimal"/>
       </w:endnotePr>
@@ -1476,6 +1478,16 @@
 </file>
 
 <file path=word/footer1.xml><?xml version="1.0" encoding="utf-8"?>
+<w:ftr xmlns:wpc="http://schemas.microsoft.com/office/word/2010/wordprocessingCanvas" xmlns:mc="http://schemas.openxmlformats.org/markup-compatibility/2006" xmlns:o="urn:schemas-microsoft-com:office:office" xmlns:r="http://schemas.openxmlformats.org/officeDocument/2006/relationships" xmlns:m="http://schemas.openxmlformats.org/officeDocument/2006/math" xmlns:v="urn:schemas-microsoft-com:vml" xmlns:wp14="http://schemas.microsoft.com/office/word/2010/wordprocessingDrawing" xmlns:wp="http://schemas.openxmlformats.org/drawingml/2006/wordprocessingDrawing" xmlns:w10="urn:schemas-microsoft-com:office:word" xmlns:w="http://schemas.openxmlformats.org/wordprocessingml/2006/main" xmlns:w14="http://schemas.microsoft.com/office/word/2010/wordml" xmlns:wpg="http://schemas.microsoft.com/office/word/2010/wordprocessingGroup" xmlns:wpi="http://schemas.microsoft.com/office/word/2010/wordprocessingInk" xmlns:wne="http://schemas.microsoft.com/office/word/2006/wordml" xmlns:wps="http://schemas.microsoft.com/office/word/2010/wordprocessingShape" mc:Ignorable="w14 wp14">
+  <w:p>
+    <w:pPr>
+      <w:pStyle w:val="Footer"/>
+    </w:pPr>
+  </w:p>
+</w:ftr>
+</file>
+
+<file path=word/footer2.xml><?xml version="1.0" encoding="utf-8"?>
 <w:ftr xmlns:wpc="http://schemas.microsoft.com/office/word/2010/wordprocessingCanvas" xmlns:mc="http://schemas.openxmlformats.org/markup-compatibility/2006" xmlns:o="urn:schemas-microsoft-com:office:office" xmlns:r="http://schemas.openxmlformats.org/officeDocument/2006/relationships" xmlns:m="http://schemas.openxmlformats.org/officeDocument/2006/math" xmlns:v="urn:schemas-microsoft-com:vml" xmlns:wp14="http://schemas.microsoft.com/office/word/2010/wordprocessingDrawing" xmlns:wp="http://schemas.openxmlformats.org/drawingml/2006/wordprocessingDrawing" xmlns:w10="urn:schemas-microsoft-com:office:word" xmlns:w="http://schemas.openxmlformats.org/wordprocessingml/2006/main" xmlns:w14="http://schemas.microsoft.com/office/word/2010/wordml" xmlns:wpg="http://schemas.microsoft.com/office/word/2010/wordprocessingGroup" xmlns:wpi="http://schemas.microsoft.com/office/word/2010/wordprocessingInk" xmlns:wne="http://schemas.microsoft.com/office/word/2006/wordml" xmlns:wps="http://schemas.microsoft.com/office/word/2010/wordprocessingShape" mc:Ignorable="w14 wp14">
   <w:tbl>
     <w:tblPr>
@@ -1520,8 +1532,66 @@
               <w:bCs/>
               <w:position w:val="-6"/>
             </w:rPr>
-            <w:t>SST002-SOP-F01/Version 1.0/Effective 28 April 2014</w:t>
+            <w:t xml:space="preserve">SST002-SOP-F01/Version </w:t>
           </w:r>
+          <w:r>
+            <w:rPr>
+              <w:bCs/>
+              <w:position w:val="-6"/>
+            </w:rPr>
+            <w:t>2</w:t>
+          </w:r>
+          <w:r>
+            <w:rPr>
+              <w:bCs/>
+              <w:position w:val="-6"/>
+            </w:rPr>
+            <w:t xml:space="preserve">.0/Effective </w:t>
+          </w:r>
+          <w:r>
+            <w:rPr>
+              <w:bCs/>
+              <w:position w:val="-6"/>
+            </w:rPr>
+            <w:t>31</w:t>
+          </w:r>
+          <w:r>
+            <w:rPr>
+              <w:bCs/>
+              <w:position w:val="-6"/>
+            </w:rPr>
+            <w:t xml:space="preserve"> </w:t>
+          </w:r>
+          <w:r>
+            <w:rPr>
+              <w:bCs/>
+              <w:position w:val="-6"/>
+            </w:rPr>
+            <w:t>October</w:t>
+          </w:r>
+          <w:r>
+            <w:rPr>
+              <w:bCs/>
+              <w:position w:val="-6"/>
+            </w:rPr>
+            <w:t xml:space="preserve"> </w:t>
+          </w:r>
+          <w:r>
+            <w:rPr>
+              <w:bCs/>
+              <w:position w:val="-6"/>
+            </w:rPr>
+            <w:t>201</w:t>
+          </w:r>
+          <w:r>
+            <w:rPr>
+              <w:bCs/>
+              <w:position w:val="-6"/>
+            </w:rPr>
+            <w:t>7</w:t>
+          </w:r>
+          <w:bookmarkStart w:id="0" w:name="_GoBack"/>
+          <w:bookmarkEnd w:id="0"/>
         </w:p>
       </w:tc>
       <w:tc>
@@ -1621,6 +1691,16 @@
 </w:ftr>
 </file>
 
+<file path=word/footer3.xml><?xml version="1.0" encoding="utf-8"?>
+<w:ftr xmlns:wpc="http://schemas.microsoft.com/office/word/2010/wordprocessingCanvas" xmlns:mc="http://schemas.openxmlformats.org/markup-compatibility/2006" xmlns:o="urn:schemas-microsoft-com:office:office" xmlns:r="http://schemas.openxmlformats.org/officeDocument/2006/relationships" xmlns:m="http://schemas.openxmlformats.org/officeDocument/2006/math" xmlns:v="urn:schemas-microsoft-com:vml" xmlns:wp14="http://schemas.microsoft.com/office/word/2010/wordprocessingDrawing" xmlns:wp="http://schemas.openxmlformats.org/drawingml/2006/wordprocessingDrawing" xmlns:w10="urn:schemas-microsoft-com:office:word" xmlns:w="http://schemas.openxmlformats.org/wordprocessingml/2006/main" xmlns:w14="http://schemas.microsoft.com/office/word/2010/wordml" xmlns:wpg="http://schemas.microsoft.com/office/word/2010/wordprocessingGroup" xmlns:wpi="http://schemas.microsoft.com/office/word/2010/wordprocessingInk" xmlns:wne="http://schemas.microsoft.com/office/word/2006/wordml" xmlns:wps="http://schemas.microsoft.com/office/word/2010/wordprocessingShape" mc:Ignorable="w14 wp14">
+  <w:p>
+    <w:pPr>
+      <w:pStyle w:val="Footer"/>
+    </w:pPr>
+  </w:p>
+</w:ftr>
+</file>
+
 <file path=word/footnotes.xml><?xml version="1.0" encoding="utf-8"?>
 <w:footnotes xmlns:wpc="http://schemas.microsoft.com/office/word/2010/wordprocessingCanvas" xmlns:mc="http://schemas.openxmlformats.org/markup-compatibility/2006" xmlns:o="urn:schemas-microsoft-com:office:office" xmlns:r="http://schemas.openxmlformats.org/officeDocument/2006/relationships" xmlns:m="http://schemas.openxmlformats.org/officeDocument/2006/math" xmlns:v="urn:schemas-microsoft-com:vml" xmlns:wp14="http://schemas.microsoft.com/office/word/2010/wordprocessingDrawing" xmlns:wp="http://schemas.openxmlformats.org/drawingml/2006/wordprocessingDrawing" xmlns:w10="urn:schemas-microsoft-com:office:word" xmlns:w="http://schemas.openxmlformats.org/wordprocessingml/2006/main" xmlns:w14="http://schemas.microsoft.com/office/word/2010/wordml" xmlns:wpg="http://schemas.microsoft.com/office/word/2010/wordprocessingGroup" xmlns:wpi="http://schemas.microsoft.com/office/word/2010/wordprocessingInk" xmlns:wne="http://schemas.microsoft.com/office/word/2006/wordml" xmlns:wps="http://schemas.microsoft.com/office/word/2010/wordprocessingShape" mc:Ignorable="w14 wp14">
   <w:footnote w:type="separator" w:id="-1">
@@ -1645,13 +1725,23 @@
   <w:p>
     <w:pPr>
       <w:pStyle w:val="Header"/>
+    </w:pPr>
+  </w:p>
+</w:hdr>
+</file>
+
+<file path=word/header2.xml><?xml version="1.0" encoding="utf-8"?>
+<w:hdr xmlns:wpc="http://schemas.microsoft.com/office/word/2010/wordprocessingCanvas" xmlns:mc="http://schemas.openxmlformats.org/markup-compatibility/2006" xmlns:o="urn:schemas-microsoft-com:office:office" xmlns:r="http://schemas.openxmlformats.org/officeDocument/2006/relationships" xmlns:m="http://schemas.openxmlformats.org/officeDocument/2006/math" xmlns:v="urn:schemas-microsoft-com:vml" xmlns:wp14="http://schemas.microsoft.com/office/word/2010/wordprocessingDrawing" xmlns:wp="http://schemas.openxmlformats.org/drawingml/2006/wordprocessingDrawing" xmlns:w10="urn:schemas-microsoft-com:office:word" xmlns:w="http://schemas.openxmlformats.org/wordprocessingml/2006/main" xmlns:w14="http://schemas.microsoft.com/office/word/2010/wordml" xmlns:wpg="http://schemas.microsoft.com/office/word/2010/wordprocessingGroup" xmlns:wpi="http://schemas.microsoft.com/office/word/2010/wordprocessingInk" xmlns:wne="http://schemas.microsoft.com/office/word/2006/wordml" xmlns:wps="http://schemas.microsoft.com/office/word/2010/wordprocessingShape" mc:Ignorable="w14 wp14">
+  <w:p>
+    <w:pPr>
+      <w:pStyle w:val="Header"/>
       <w:widowControl/>
       <w:jc w:val="right"/>
     </w:pPr>
     <w:r>
       <w:rPr>
         <w:noProof/>
-        <w:lang w:val="en-IE" w:eastAsia="ja-JP"/>
+        <w:lang w:val="en-IN" w:eastAsia="en-IN"/>
       </w:rPr>
       <w:drawing>
         <wp:inline distT="0" distB="0" distL="0" distR="0">
@@ -1702,6 +1792,16 @@
         </wp:inline>
       </w:drawing>
     </w:r>
+  </w:p>
+</w:hdr>
+</file>
+
+<file path=word/header3.xml><?xml version="1.0" encoding="utf-8"?>
+<w:hdr xmlns:wpc="http://schemas.microsoft.com/office/word/2010/wordprocessingCanvas" xmlns:mc="http://schemas.openxmlformats.org/markup-compatibility/2006" xmlns:o="urn:schemas-microsoft-com:office:office" xmlns:r="http://schemas.openxmlformats.org/officeDocument/2006/relationships" xmlns:m="http://schemas.openxmlformats.org/officeDocument/2006/math" xmlns:v="urn:schemas-microsoft-com:vml" xmlns:wp14="http://schemas.microsoft.com/office/word/2010/wordprocessingDrawing" xmlns:wp="http://schemas.openxmlformats.org/drawingml/2006/wordprocessingDrawing" xmlns:w10="urn:schemas-microsoft-com:office:word" xmlns:w="http://schemas.openxmlformats.org/wordprocessingml/2006/main" xmlns:w14="http://schemas.microsoft.com/office/word/2010/wordml" xmlns:wpg="http://schemas.microsoft.com/office/word/2010/wordprocessingGroup" xmlns:wpi="http://schemas.microsoft.com/office/word/2010/wordprocessingInk" xmlns:wne="http://schemas.microsoft.com/office/word/2006/wordml" xmlns:wps="http://schemas.microsoft.com/office/word/2010/wordprocessingShape" mc:Ignorable="w14 wp14">
+  <w:p>
+    <w:pPr>
+      <w:pStyle w:val="Header"/>
+    </w:pPr>
   </w:p>
 </w:hdr>
 </file>

</xml_diff>

<commit_message>
updated the test version to T1.0.22. Bug found in Audit listing. Not moving the files to server until the bug is fixed
</commit_message>
<xml_diff>
--- a/DDAS.API/App_Data/Templates/ComplianceFormTemplate.docx
+++ b/DDAS.API/App_Data/Templates/ComplianceFormTemplate.docx
@@ -11,8 +11,6 @@
           <w:bCs/>
         </w:rPr>
       </w:pPr>
-      <w:bookmarkStart w:id="0" w:name="_GoBack"/>
-      <w:bookmarkEnd w:id="0"/>
       <w:r>
         <w:rPr>
           <w:rFonts w:cs="Arial"/>
@@ -99,7 +97,7 @@
               <w:autoSpaceDE/>
               <w:adjustRightInd/>
               <w:spacing w:after="0"/>
-              <w:jc w:val="left"/>
+              <w:jc w:val="center"/>
               <w:rPr>
                 <w:rFonts w:cs="Arial"/>
                 <w:color w:val="auto"/>
@@ -158,6 +156,7 @@
           </w:tcPr>
           <w:p>
             <w:pPr>
+              <w:jc w:val="center"/>
               <w:rPr>
                 <w:rFonts w:cs="Arial"/>
               </w:rPr>
@@ -322,6 +321,8 @@
           <w:b/>
         </w:rPr>
       </w:pPr>
+      <w:bookmarkStart w:id="0" w:name="_GoBack"/>
+      <w:bookmarkEnd w:id="0"/>
     </w:p>
     <w:p>
       <w:pPr>
@@ -1441,8 +1442,8 @@
       </w:pPr>
     </w:p>
     <w:sectPr>
-      <w:headerReference w:type="default" r:id="rId8"/>
-      <w:footerReference w:type="default" r:id="rId9"/>
+      <w:headerReference w:type="default" r:id="rId9"/>
+      <w:footerReference w:type="default" r:id="rId10"/>
       <w:endnotePr>
         <w:numFmt w:val="decimal"/>
       </w:endnotePr>
@@ -4859,4 +4860,16 @@
   <a:objectDefaults/>
   <a:extraClrSchemeLst/>
 </a:theme>
+</file>
+
+<file path=customXml/item1.xml><?xml version="1.0" encoding="utf-8"?>
+<b:Sources xmlns:b="http://schemas.openxmlformats.org/officeDocument/2006/bibliography" xmlns="http://schemas.openxmlformats.org/officeDocument/2006/bibliography" SelectedStyle="\APA.XSL" StyleName="APA"/>
+</file>
+
+<file path=customXml/itemProps1.xml><?xml version="1.0" encoding="utf-8"?>
+<ds:datastoreItem xmlns:ds="http://schemas.openxmlformats.org/officeDocument/2006/customXml" ds:itemID="{EAE51E2B-558F-4A3A-928E-3D7B2816AB1D}">
+  <ds:schemaRefs>
+    <ds:schemaRef ds:uri="http://schemas.openxmlformats.org/officeDocument/2006/bibliography"/>
+  </ds:schemaRefs>
+</ds:datastoreItem>
 </file>
</xml_diff>

<commit_message>
additional sponsor protocol has been added
</commit_message>
<xml_diff>
--- a/DDAS.API/App_Data/Templates/ComplianceFormTemplate.docx
+++ b/DDAS.API/App_Data/Templates/ComplianceFormTemplate.docx
@@ -11,8 +11,6 @@
           <w:bCs/>
         </w:rPr>
       </w:pPr>
-      <w:bookmarkStart w:id="0" w:name="_GoBack"/>
-      <w:bookmarkEnd w:id="0"/>
       <w:r>
         <w:rPr>
           <w:rFonts w:cs="Arial"/>
@@ -90,7 +88,6 @@
               <w:bottom w:val="single" w:sz="4" w:space="0" w:color="auto"/>
               <w:right w:val="single" w:sz="4" w:space="0" w:color="auto"/>
             </w:tcBorders>
-            <w:vAlign w:val="center"/>
           </w:tcPr>
           <w:p>
             <w:pPr>
@@ -105,13 +102,6 @@
                 <w:color w:val="auto"/>
               </w:rPr>
             </w:pPr>
-            <w:r>
-              <w:rPr>
-                <w:rFonts w:cs="Arial"/>
-                <w:color w:val="auto"/>
-              </w:rPr>
-              <w:t>-</w:t>
-            </w:r>
           </w:p>
         </w:tc>
         <w:tc>
@@ -148,26 +138,28 @@
         </w:tc>
         <w:tc>
           <w:tcPr>
-            <w:tcW w:w="1761" w:type="pct"/>
+            <w:tcW w:w="1245" w:type="pct"/>
             <w:tcBorders>
               <w:top w:val="single" w:sz="4" w:space="0" w:color="auto"/>
               <w:left w:val="single" w:sz="4" w:space="0" w:color="auto"/>
               <w:right w:val="single" w:sz="4" w:space="0" w:color="auto"/>
             </w:tcBorders>
-            <w:vAlign w:val="center"/>
           </w:tcPr>
           <w:p>
             <w:pPr>
-              <w:rPr>
-                <w:rFonts w:cs="Arial"/>
+              <w:widowControl/>
+              <w:overflowPunct/>
+              <w:autoSpaceDE/>
+              <w:adjustRightInd/>
+              <w:spacing w:after="0"/>
+              <w:jc w:val="left"/>
+              <w:rPr>
+                <w:rFonts w:cs="Arial"/>
+                <w:color w:val="auto"/>
               </w:rPr>
             </w:pPr>
-            <w:r>
-              <w:rPr>
-                <w:rFonts w:cs="Arial"/>
-              </w:rPr>
-              <w:t>-</w:t>
-            </w:r>
+            <w:bookmarkStart w:id="0" w:name="_GoBack"/>
+            <w:bookmarkEnd w:id="0"/>
           </w:p>
         </w:tc>
       </w:tr>

</xml_diff>

<commit_message>
issues have been resolved and corrections in reports have been completed. Version updated to T1.0.25
</commit_message>
<xml_diff>
--- a/DDAS.API/App_Data/Templates/ComplianceFormTemplate.docx
+++ b/DDAS.API/App_Data/Templates/ComplianceFormTemplate.docx
@@ -35,9 +35,9 @@
         <w:tblLook w:val="01E0" w:firstRow="1" w:lastRow="1" w:firstColumn="1" w:lastColumn="1" w:noHBand="0" w:noVBand="0"/>
       </w:tblPr>
       <w:tblGrid>
-        <w:gridCol w:w="1952"/>
-        <w:gridCol w:w="2386"/>
-        <w:gridCol w:w="1865"/>
+        <w:gridCol w:w="1948"/>
+        <w:gridCol w:w="2413"/>
+        <w:gridCol w:w="1842"/>
         <w:gridCol w:w="3373"/>
       </w:tblGrid>
       <w:tr>
@@ -46,7 +46,7 @@
         </w:trPr>
         <w:tc>
           <w:tcPr>
-            <w:tcW w:w="1019" w:type="pct"/>
+            <w:tcW w:w="1017" w:type="pct"/>
             <w:tcBorders>
               <w:top w:val="single" w:sz="4" w:space="0" w:color="auto"/>
               <w:left w:val="single" w:sz="4" w:space="0" w:color="auto"/>
@@ -81,7 +81,92 @@
         </w:tc>
         <w:tc>
           <w:tcPr>
-            <w:tcW w:w="1246" w:type="pct"/>
+            <w:tcW w:w="1260" w:type="pct"/>
+            <w:tcBorders>
+              <w:top w:val="single" w:sz="4" w:space="0" w:color="auto"/>
+              <w:left w:val="single" w:sz="4" w:space="0" w:color="auto"/>
+              <w:right w:val="single" w:sz="4" w:space="0" w:color="auto"/>
+            </w:tcBorders>
+          </w:tcPr>
+          <w:p>
+            <w:pPr>
+              <w:widowControl/>
+              <w:overflowPunct/>
+              <w:autoSpaceDE/>
+              <w:adjustRightInd/>
+              <w:spacing w:after="0"/>
+              <w:jc w:val="left"/>
+              <w:rPr>
+                <w:rFonts w:cs="Arial"/>
+                <w:b/>
+              </w:rPr>
+            </w:pPr>
+          </w:p>
+        </w:tc>
+        <w:tc>
+          <w:tcPr>
+            <w:tcW w:w="962" w:type="pct"/>
+            <w:tcBorders>
+              <w:top w:val="single" w:sz="4" w:space="0" w:color="auto"/>
+              <w:left w:val="single" w:sz="4" w:space="0" w:color="auto"/>
+              <w:right w:val="single" w:sz="4" w:space="0" w:color="auto"/>
+            </w:tcBorders>
+            <w:vAlign w:val="center"/>
+          </w:tcPr>
+          <w:p>
+            <w:pPr>
+              <w:widowControl/>
+              <w:overflowPunct/>
+              <w:autoSpaceDE/>
+              <w:adjustRightInd/>
+              <w:spacing w:after="0"/>
+              <w:jc w:val="left"/>
+              <w:rPr>
+                <w:rFonts w:cs="Arial"/>
+                <w:b/>
+              </w:rPr>
+            </w:pPr>
+            <w:r>
+              <w:rPr>
+                <w:rFonts w:cs="Arial"/>
+                <w:b/>
+              </w:rPr>
+              <w:t>Sponsor Protocol No.:</w:t>
+            </w:r>
+          </w:p>
+        </w:tc>
+        <w:tc>
+          <w:tcPr>
+            <w:tcW w:w="1761" w:type="pct"/>
+            <w:tcBorders>
+              <w:top w:val="single" w:sz="4" w:space="0" w:color="auto"/>
+              <w:left w:val="single" w:sz="4" w:space="0" w:color="auto"/>
+              <w:right w:val="single" w:sz="4" w:space="0" w:color="auto"/>
+            </w:tcBorders>
+          </w:tcPr>
+          <w:p>
+            <w:pPr>
+              <w:widowControl/>
+              <w:overflowPunct/>
+              <w:autoSpaceDE/>
+              <w:adjustRightInd/>
+              <w:spacing w:after="0"/>
+              <w:jc w:val="left"/>
+              <w:rPr>
+                <w:rFonts w:cs="Arial"/>
+                <w:b/>
+              </w:rPr>
+            </w:pPr>
+          </w:p>
+        </w:tc>
+      </w:tr>
+      <w:tr>
+        <w:trPr>
+          <w:trHeight w:val="432"/>
+        </w:trPr>
+        <w:tc>
+          <w:tcPr>
+            <w:tcW w:w="1017" w:type="pct"/>
             <w:tcBorders>
               <w:top w:val="single" w:sz="4" w:space="0" w:color="auto"/>
               <w:left w:val="single" w:sz="4" w:space="0" w:color="auto"/>
@@ -100,20 +185,26 @@
               <w:jc w:val="left"/>
               <w:rPr>
                 <w:rFonts w:cs="Arial"/>
+                <w:b/>
                 <w:color w:val="auto"/>
               </w:rPr>
             </w:pPr>
+            <w:r>
+              <w:rPr>
+                <w:rFonts w:cs="Arial"/>
+                <w:b/>
+              </w:rPr>
+              <w:t>Institute Name:</w:t>
+            </w:r>
           </w:p>
         </w:tc>
         <w:tc>
           <w:tcPr>
-            <w:tcW w:w="974" w:type="pct"/>
+            <w:tcW w:w="1260" w:type="pct"/>
             <w:tcBorders>
-              <w:top w:val="single" w:sz="4" w:space="0" w:color="auto"/>
               <w:left w:val="single" w:sz="4" w:space="0" w:color="auto"/>
               <w:right w:val="single" w:sz="4" w:space="0" w:color="auto"/>
             </w:tcBorders>
-            <w:vAlign w:val="center"/>
           </w:tcPr>
           <w:p>
             <w:pPr>
@@ -125,114 +216,11 @@
               <w:jc w:val="left"/>
               <w:rPr>
                 <w:rFonts w:cs="Arial"/>
-                <w:b/>
               </w:rPr>
             </w:pPr>
             <w:r>
               <w:rPr>
                 <w:rFonts w:cs="Arial"/>
-                <w:b/>
-              </w:rPr>
-              <w:t>Sponsor Protocol No.:</w:t>
-            </w:r>
-          </w:p>
-        </w:tc>
-        <w:tc>
-          <w:tcPr>
-            <w:tcW w:w="1761" w:type="pct"/>
-            <w:tcBorders>
-              <w:top w:val="single" w:sz="4" w:space="0" w:color="auto"/>
-              <w:left w:val="single" w:sz="4" w:space="0" w:color="auto"/>
-              <w:right w:val="single" w:sz="4" w:space="0" w:color="auto"/>
-            </w:tcBorders>
-            <w:vAlign w:val="center"/>
-          </w:tcPr>
-          <w:p>
-            <w:pPr>
-              <w:jc w:val="left"/>
-              <w:rPr>
-                <w:rFonts w:cs="Arial"/>
-              </w:rPr>
-            </w:pPr>
-          </w:p>
-        </w:tc>
-      </w:tr>
-      <w:tr>
-        <w:trPr>
-          <w:trHeight w:val="432"/>
-        </w:trPr>
-        <w:tc>
-          <w:tcPr>
-            <w:tcW w:w="1019" w:type="pct"/>
-            <w:tcBorders>
-              <w:top w:val="single" w:sz="4" w:space="0" w:color="auto"/>
-              <w:left w:val="single" w:sz="4" w:space="0" w:color="auto"/>
-              <w:bottom w:val="single" w:sz="4" w:space="0" w:color="auto"/>
-              <w:right w:val="single" w:sz="4" w:space="0" w:color="auto"/>
-            </w:tcBorders>
-            <w:vAlign w:val="center"/>
-          </w:tcPr>
-          <w:p>
-            <w:pPr>
-              <w:widowControl/>
-              <w:overflowPunct/>
-              <w:autoSpaceDE/>
-              <w:adjustRightInd/>
-              <w:spacing w:after="0"/>
-              <w:jc w:val="left"/>
-              <w:rPr>
-                <w:rFonts w:cs="Arial"/>
-                <w:b/>
-                <w:color w:val="auto"/>
-              </w:rPr>
-            </w:pPr>
-            <w:r>
-              <w:rPr>
-                <w:rFonts w:cs="Arial"/>
-                <w:b/>
-              </w:rPr>
-              <w:t>Institute</w:t>
-            </w:r>
-            <w:r>
-              <w:rPr>
-                <w:rFonts w:cs="Arial"/>
-                <w:b/>
-              </w:rPr>
-              <w:t xml:space="preserve"> Name</w:t>
-            </w:r>
-            <w:r>
-              <w:rPr>
-                <w:rFonts w:cs="Arial"/>
-                <w:b/>
-              </w:rPr>
-              <w:t>:</w:t>
-            </w:r>
-          </w:p>
-        </w:tc>
-        <w:tc>
-          <w:tcPr>
-            <w:tcW w:w="1246" w:type="pct"/>
-            <w:tcBorders>
-              <w:top w:val="single" w:sz="4" w:space="0" w:color="auto"/>
-              <w:left w:val="single" w:sz="4" w:space="0" w:color="auto"/>
-              <w:bottom w:val="single" w:sz="4" w:space="0" w:color="auto"/>
-              <w:right w:val="single" w:sz="4" w:space="0" w:color="auto"/>
-            </w:tcBorders>
-            <w:vAlign w:val="center"/>
-          </w:tcPr>
-          <w:p>
-            <w:pPr>
-              <w:rPr>
-                <w:rFonts w:cs="Arial"/>
-                <w:color w:val="auto"/>
-                <w:lang w:val="en-IN"/>
-              </w:rPr>
-            </w:pPr>
-            <w:r>
-              <w:rPr>
-                <w:rFonts w:cs="Arial"/>
-                <w:color w:val="auto"/>
-                <w:lang w:val="en-IN"/>
               </w:rPr>
               <w:t>-</w:t>
             </w:r>
@@ -240,7 +228,7 @@
         </w:tc>
         <w:tc>
           <w:tcPr>
-            <w:tcW w:w="974" w:type="pct"/>
+            <w:tcW w:w="962" w:type="pct"/>
             <w:tcBorders>
               <w:left w:val="single" w:sz="4" w:space="0" w:color="auto"/>
               <w:right w:val="single" w:sz="4" w:space="0" w:color="auto"/>
@@ -276,23 +264,22 @@
               <w:left w:val="single" w:sz="4" w:space="0" w:color="auto"/>
               <w:right w:val="single" w:sz="4" w:space="0" w:color="auto"/>
             </w:tcBorders>
-            <w:vAlign w:val="center"/>
           </w:tcPr>
           <w:p>
             <w:pPr>
-              <w:tabs>
-                <w:tab w:val="left" w:pos="1800"/>
-              </w:tabs>
+              <w:widowControl/>
+              <w:overflowPunct/>
+              <w:autoSpaceDE/>
+              <w:adjustRightInd/>
               <w:spacing w:after="0"/>
-              <w:rPr>
-                <w:color w:val="auto"/>
-                <w:lang w:val="en-GB"/>
+              <w:jc w:val="left"/>
+              <w:rPr>
+                <w:rFonts w:cs="Arial"/>
               </w:rPr>
             </w:pPr>
             <w:r>
               <w:rPr>
-                <w:color w:val="auto"/>
-                <w:lang w:val="en-GB"/>
+                <w:rFonts w:cs="Arial"/>
               </w:rPr>
               <w:t>-</w:t>
             </w:r>
@@ -308,8 +295,6 @@
           <w:b/>
         </w:rPr>
       </w:pPr>
-      <w:bookmarkStart w:id="0" w:name="_GoBack"/>
-      <w:bookmarkEnd w:id="0"/>
     </w:p>
     <w:p>
       <w:pPr>
@@ -1387,6 +1372,8 @@
               </w:rPr>
               <w:t>:</w:t>
             </w:r>
+            <w:bookmarkStart w:id="0" w:name="_GoBack"/>
+            <w:bookmarkEnd w:id="0"/>
           </w:p>
         </w:tc>
       </w:tr>
@@ -4854,7 +4841,7 @@
 </file>
 
 <file path=customXml/itemProps1.xml><?xml version="1.0" encoding="utf-8"?>
-<ds:datastoreItem xmlns:ds="http://schemas.openxmlformats.org/officeDocument/2006/customXml" ds:itemID="{8F69CAE8-3E0C-4FFB-B96A-35F3C43977D7}">
+<ds:datastoreItem xmlns:ds="http://schemas.openxmlformats.org/officeDocument/2006/customXml" ds:itemID="{6467887C-A04C-4512-9CEA-842F0C404FD7}">
   <ds:schemaRefs>
     <ds:schemaRef ds:uri="http://schemas.openxmlformats.org/officeDocument/2006/bibliography"/>
   </ds:schemaRefs>

</xml_diff>

<commit_message>
Tested in ICON Test Server Changes: -Default Sites page - delete button is enabled for all sites. -Site Extraction count error - correctd
</commit_message>
<xml_diff>
--- a/DDAS.API/App_Data/Templates/ComplianceFormTemplate.docx
+++ b/DDAS.API/App_Data/Templates/ComplianceFormTemplate.docx
@@ -17,7 +17,15 @@
           <w:b/>
           <w:bCs/>
         </w:rPr>
-        <w:t>INVESTIGATOR COMPLIANCE SEARCH FORM</w:t>
+        <w:t xml:space="preserve">INVESTIGATOR COMPLIANCE SEARCH </w:t>
+      </w:r>
+      <w:r>
+        <w:rPr>
+          <w:rFonts w:cs="Arial"/>
+          <w:b/>
+          <w:bCs/>
+        </w:rPr>
+        <w:t>(ICSF)</w:t>
       </w:r>
     </w:p>
     <w:tbl>
@@ -789,7 +797,16 @@
           <w:rFonts w:cs="Arial"/>
           <w:b/>
         </w:rPr>
-        <w:t>Please list all Sponsor / Country Specific checks, against which the review has been completed for the Investigator(s).</w:t>
+        <w:t>Please list all Sponsor / Country Specific checks, against which the review has been completed</w:t>
+      </w:r>
+      <w:bookmarkStart w:id="0" w:name="_GoBack"/>
+      <w:bookmarkEnd w:id="0"/>
+      <w:r>
+        <w:rPr>
+          <w:rFonts w:cs="Arial"/>
+          <w:b/>
+        </w:rPr>
+        <w:t xml:space="preserve"> for the Investigator(s).</w:t>
       </w:r>
     </w:p>
     <w:p>
@@ -1372,8 +1389,6 @@
               </w:rPr>
               <w:t>:</w:t>
             </w:r>
-            <w:bookmarkStart w:id="0" w:name="_GoBack"/>
-            <w:bookmarkEnd w:id="0"/>
           </w:p>
         </w:tc>
       </w:tr>
@@ -1495,7 +1510,28 @@
               <w:bCs/>
               <w:position w:val="-6"/>
             </w:rPr>
-            <w:t>SST002-SOP-F01/Version 2.0/Effective: 01 December 2017</w:t>
+            <w:t>S</w:t>
+          </w:r>
+          <w:r>
+            <w:rPr>
+              <w:bCs/>
+              <w:position w:val="-6"/>
+            </w:rPr>
+            <w:t>ST002-SOP-F01/Version 3</w:t>
+          </w:r>
+          <w:r>
+            <w:rPr>
+              <w:bCs/>
+              <w:position w:val="-6"/>
+            </w:rPr>
+            <w:t xml:space="preserve">.0/Effective: </w:t>
+          </w:r>
+          <w:r>
+            <w:rPr>
+              <w:bCs/>
+              <w:position w:val="-6"/>
+            </w:rPr>
+            <w:t>22 May 2020</w:t>
           </w:r>
         </w:p>
       </w:tc>
@@ -1626,11 +1662,10 @@
     <w:r>
       <w:rPr>
         <w:noProof/>
-        <w:lang w:val="en-IN" w:eastAsia="en-IN"/>
       </w:rPr>
       <w:drawing>
-        <wp:inline distT="0" distB="0" distL="0" distR="0">
-          <wp:extent cx="1552575" cy="422237"/>
+        <wp:inline distT="0" distB="0" distL="0" distR="0" wp14:anchorId="78D68FAD" wp14:editId="5A52C6DF">
+          <wp:extent cx="1352550" cy="361950"/>
           <wp:effectExtent l="0" t="0" r="0" b="0"/>
           <wp:docPr id="1" name="Picture 1"/>
           <wp:cNvGraphicFramePr>
@@ -1661,7 +1696,7 @@
                 <pic:spPr bwMode="auto">
                   <a:xfrm>
                     <a:off x="0" y="0"/>
-                    <a:ext cx="1562956" cy="425060"/>
+                    <a:ext cx="1352550" cy="361950"/>
                   </a:xfrm>
                   <a:prstGeom prst="rect">
                     <a:avLst/>
@@ -3476,7 +3511,6 @@
     <w:name w:val="Table Grid"/>
     <w:basedOn w:val="TableNormal"/>
     <w:tblPr>
-      <w:tblInd w:w="0" w:type="nil"/>
       <w:tblBorders>
         <w:top w:val="single" w:sz="4" w:space="0" w:color="auto"/>
         <w:left w:val="single" w:sz="4" w:space="0" w:color="auto"/>
@@ -3485,6 +3519,12 @@
         <w:insideH w:val="single" w:sz="4" w:space="0" w:color="auto"/>
         <w:insideV w:val="single" w:sz="4" w:space="0" w:color="auto"/>
       </w:tblBorders>
+      <w:tblCellMar>
+        <w:top w:w="0" w:type="dxa"/>
+        <w:left w:w="108" w:type="dxa"/>
+        <w:bottom w:w="0" w:type="dxa"/>
+        <w:right w:w="108" w:type="dxa"/>
+      </w:tblCellMar>
     </w:tblPr>
   </w:style>
   <w:style w:type="numbering" w:styleId="111111">
@@ -4446,7 +4486,6 @@
     <w:name w:val="Table Grid"/>
     <w:basedOn w:val="TableNormal"/>
     <w:tblPr>
-      <w:tblInd w:w="0" w:type="nil"/>
       <w:tblBorders>
         <w:top w:val="single" w:sz="4" w:space="0" w:color="auto"/>
         <w:left w:val="single" w:sz="4" w:space="0" w:color="auto"/>
@@ -4455,6 +4494,12 @@
         <w:insideH w:val="single" w:sz="4" w:space="0" w:color="auto"/>
         <w:insideV w:val="single" w:sz="4" w:space="0" w:color="auto"/>
       </w:tblBorders>
+      <w:tblCellMar>
+        <w:top w:w="0" w:type="dxa"/>
+        <w:left w:w="108" w:type="dxa"/>
+        <w:bottom w:w="0" w:type="dxa"/>
+        <w:right w:w="108" w:type="dxa"/>
+      </w:tblCellMar>
     </w:tblPr>
   </w:style>
   <w:style w:type="numbering" w:styleId="111111">
@@ -4841,7 +4886,7 @@
 </file>
 
 <file path=customXml/itemProps1.xml><?xml version="1.0" encoding="utf-8"?>
-<ds:datastoreItem xmlns:ds="http://schemas.openxmlformats.org/officeDocument/2006/customXml" ds:itemID="{6467887C-A04C-4512-9CEA-842F0C404FD7}">
+<ds:datastoreItem xmlns:ds="http://schemas.openxmlformats.org/officeDocument/2006/customXml" ds:itemID="{0AD86C45-A33B-4111-B3D4-DAF40022A849}">
   <ds:schemaRefs>
     <ds:schemaRef ds:uri="http://schemas.openxmlformats.org/officeDocument/2006/bibliography"/>
   </ds:schemaRefs>

</xml_diff>

<commit_message>
Site Source Editing Enabled
</commit_message>
<xml_diff>
--- a/DDAS.API/App_Data/Templates/ComplianceFormTemplate.docx
+++ b/DDAS.API/App_Data/Templates/ComplianceFormTemplate.docx
@@ -324,7 +324,6 @@
       <w:tblPr>
         <w:tblStyle w:val="TableGrid"/>
         <w:tblW w:w="0" w:type="auto"/>
-        <w:tblInd w:w="0" w:type="dxa"/>
         <w:tblLook w:val="04A0" w:firstRow="1" w:lastRow="0" w:firstColumn="1" w:lastColumn="0" w:noHBand="0" w:noVBand="1"/>
       </w:tblPr>
       <w:tblGrid>
@@ -797,16 +796,7 @@
           <w:rFonts w:cs="Arial"/>
           <w:b/>
         </w:rPr>
-        <w:t>Please list all Sponsor / Country Specific checks, against which the review has been completed</w:t>
-      </w:r>
-      <w:bookmarkStart w:id="0" w:name="_GoBack"/>
-      <w:bookmarkEnd w:id="0"/>
-      <w:r>
-        <w:rPr>
-          <w:rFonts w:cs="Arial"/>
-          <w:b/>
-        </w:rPr>
-        <w:t xml:space="preserve"> for the Investigator(s).</w:t>
+        <w:t>Please list all Sponsor / Country Specific checks, against which the review has been completed for the Investigator(s).</w:t>
       </w:r>
     </w:p>
     <w:p>
@@ -1327,7 +1317,6 @@
       <w:tblPr>
         <w:tblStyle w:val="TableGrid"/>
         <w:tblW w:w="9606" w:type="dxa"/>
-        <w:tblInd w:w="0" w:type="dxa"/>
         <w:tblLook w:val="04A0" w:firstRow="1" w:lastRow="0" w:firstColumn="1" w:lastColumn="0" w:noHBand="0" w:noVBand="1"/>
       </w:tblPr>
       <w:tblGrid>
@@ -1431,8 +1420,12 @@
       </w:pPr>
     </w:p>
     <w:sectPr>
-      <w:headerReference w:type="default" r:id="rId9"/>
-      <w:footerReference w:type="default" r:id="rId10"/>
+      <w:headerReference w:type="even" r:id="rId9"/>
+      <w:headerReference w:type="default" r:id="rId10"/>
+      <w:footerReference w:type="even" r:id="rId11"/>
+      <w:footerReference w:type="default" r:id="rId12"/>
+      <w:headerReference w:type="first" r:id="rId13"/>
+      <w:footerReference w:type="first" r:id="rId14"/>
       <w:endnotePr>
         <w:numFmt w:val="decimal"/>
       </w:endnotePr>
@@ -1467,17 +1460,27 @@
 
 <file path=word/footer1.xml><?xml version="1.0" encoding="utf-8"?>
 <w:ftr xmlns:wpc="http://schemas.microsoft.com/office/word/2010/wordprocessingCanvas" xmlns:mc="http://schemas.openxmlformats.org/markup-compatibility/2006" xmlns:o="urn:schemas-microsoft-com:office:office" xmlns:r="http://schemas.openxmlformats.org/officeDocument/2006/relationships" xmlns:m="http://schemas.openxmlformats.org/officeDocument/2006/math" xmlns:v="urn:schemas-microsoft-com:vml" xmlns:wp14="http://schemas.microsoft.com/office/word/2010/wordprocessingDrawing" xmlns:wp="http://schemas.openxmlformats.org/drawingml/2006/wordprocessingDrawing" xmlns:w10="urn:schemas-microsoft-com:office:word" xmlns:w="http://schemas.openxmlformats.org/wordprocessingml/2006/main" xmlns:w14="http://schemas.microsoft.com/office/word/2010/wordml" xmlns:wpg="http://schemas.microsoft.com/office/word/2010/wordprocessingGroup" xmlns:wpi="http://schemas.microsoft.com/office/word/2010/wordprocessingInk" xmlns:wne="http://schemas.microsoft.com/office/word/2006/wordml" xmlns:wps="http://schemas.microsoft.com/office/word/2010/wordprocessingShape" mc:Ignorable="w14 wp14">
+  <w:p>
+    <w:pPr>
+      <w:pStyle w:val="Footer"/>
+    </w:pPr>
+  </w:p>
+</w:ftr>
+</file>
+
+<file path=word/footer2.xml><?xml version="1.0" encoding="utf-8"?>
+<w:ftr xmlns:wpc="http://schemas.microsoft.com/office/word/2010/wordprocessingCanvas" xmlns:mc="http://schemas.openxmlformats.org/markup-compatibility/2006" xmlns:o="urn:schemas-microsoft-com:office:office" xmlns:r="http://schemas.openxmlformats.org/officeDocument/2006/relationships" xmlns:m="http://schemas.openxmlformats.org/officeDocument/2006/math" xmlns:v="urn:schemas-microsoft-com:vml" xmlns:wp14="http://schemas.microsoft.com/office/word/2010/wordprocessingDrawing" xmlns:wp="http://schemas.openxmlformats.org/drawingml/2006/wordprocessingDrawing" xmlns:w10="urn:schemas-microsoft-com:office:word" xmlns:w="http://schemas.openxmlformats.org/wordprocessingml/2006/main" xmlns:w14="http://schemas.microsoft.com/office/word/2010/wordml" xmlns:wpg="http://schemas.microsoft.com/office/word/2010/wordprocessingGroup" xmlns:wpi="http://schemas.microsoft.com/office/word/2010/wordprocessingInk" xmlns:wne="http://schemas.microsoft.com/office/word/2006/wordml" xmlns:wps="http://schemas.microsoft.com/office/word/2010/wordprocessingShape" mc:Ignorable="w14 wp14">
   <w:tbl>
     <w:tblPr>
       <w:tblW w:w="5000" w:type="pct"/>
       <w:tblBorders>
-        <w:top w:val="single" w:sz="6" w:space="0" w:color="auto"/>
+        <w:top w:val="single" w:sz="4" w:space="0" w:color="auto"/>
       </w:tblBorders>
       <w:tblLook w:val="0000" w:firstRow="0" w:lastRow="0" w:firstColumn="0" w:lastColumn="0" w:noHBand="0" w:noVBand="0"/>
     </w:tblPr>
     <w:tblGrid>
-      <w:gridCol w:w="6217"/>
-      <w:gridCol w:w="2030"/>
+      <w:gridCol w:w="5070"/>
+      <w:gridCol w:w="3177"/>
       <w:gridCol w:w="1329"/>
     </w:tblGrid>
     <w:tr>
@@ -1486,13 +1489,7 @@
       </w:trPr>
       <w:tc>
         <w:tcPr>
-          <w:tcW w:w="3245" w:type="pct"/>
-          <w:tcBorders>
-            <w:top w:val="single" w:sz="6" w:space="0" w:color="auto"/>
-            <w:left w:val="nil"/>
-            <w:bottom w:val="nil"/>
-            <w:right w:val="nil"/>
-          </w:tcBorders>
+          <w:tcW w:w="2647" w:type="pct"/>
         </w:tcPr>
         <w:p>
           <w:pPr>
@@ -1510,40 +1507,13 @@
               <w:bCs/>
               <w:position w:val="-6"/>
             </w:rPr>
-            <w:t>S</w:t>
-          </w:r>
-          <w:r>
-            <w:rPr>
-              <w:bCs/>
-              <w:position w:val="-6"/>
-            </w:rPr>
-            <w:t>ST002-SOP-F01/Version 3</w:t>
-          </w:r>
-          <w:r>
-            <w:rPr>
-              <w:bCs/>
-              <w:position w:val="-6"/>
-            </w:rPr>
-            <w:t xml:space="preserve">.0/Effective: </w:t>
-          </w:r>
-          <w:r>
-            <w:rPr>
-              <w:bCs/>
-              <w:position w:val="-6"/>
-            </w:rPr>
-            <w:t>22 May 2020</w:t>
+            <w:t>SST002-SOP-F01/Version 3.0/Effective: 22 May 2020</w:t>
           </w:r>
         </w:p>
       </w:tc>
       <w:tc>
         <w:tcPr>
-          <w:tcW w:w="1060" w:type="pct"/>
-          <w:tcBorders>
-            <w:top w:val="single" w:sz="6" w:space="0" w:color="auto"/>
-            <w:left w:val="nil"/>
-            <w:bottom w:val="nil"/>
-            <w:right w:val="nil"/>
-          </w:tcBorders>
+          <w:tcW w:w="1659" w:type="pct"/>
         </w:tcPr>
         <w:p>
           <w:pPr>
@@ -1552,7 +1522,6 @@
             <w:tabs>
               <w:tab w:val="left" w:pos="720"/>
             </w:tabs>
-            <w:jc w:val="center"/>
           </w:pPr>
           <w:r>
             <w:t>(Ref. SST002-SOP)</w:t>
@@ -1562,12 +1531,6 @@
       <w:tc>
         <w:tcPr>
           <w:tcW w:w="694" w:type="pct"/>
-          <w:tcBorders>
-            <w:top w:val="single" w:sz="6" w:space="0" w:color="auto"/>
-            <w:left w:val="nil"/>
-            <w:bottom w:val="nil"/>
-            <w:right w:val="nil"/>
-          </w:tcBorders>
         </w:tcPr>
         <w:p>
           <w:pPr>
@@ -1576,7 +1539,6 @@
             <w:tabs>
               <w:tab w:val="left" w:pos="720"/>
             </w:tabs>
-            <w:jc w:val="right"/>
           </w:pPr>
           <w:r>
             <w:t xml:space="preserve">Page: </w:t>
@@ -1628,6 +1590,18 @@
     <w:pPr>
       <w:pStyle w:val="Footer"/>
     </w:pPr>
+    <w:bookmarkStart w:id="0" w:name="_GoBack"/>
+    <w:bookmarkEnd w:id="0"/>
+  </w:p>
+</w:ftr>
+</file>
+
+<file path=word/footer3.xml><?xml version="1.0" encoding="utf-8"?>
+<w:ftr xmlns:wpc="http://schemas.microsoft.com/office/word/2010/wordprocessingCanvas" xmlns:mc="http://schemas.openxmlformats.org/markup-compatibility/2006" xmlns:o="urn:schemas-microsoft-com:office:office" xmlns:r="http://schemas.openxmlformats.org/officeDocument/2006/relationships" xmlns:m="http://schemas.openxmlformats.org/officeDocument/2006/math" xmlns:v="urn:schemas-microsoft-com:vml" xmlns:wp14="http://schemas.microsoft.com/office/word/2010/wordprocessingDrawing" xmlns:wp="http://schemas.openxmlformats.org/drawingml/2006/wordprocessingDrawing" xmlns:w10="urn:schemas-microsoft-com:office:word" xmlns:w="http://schemas.openxmlformats.org/wordprocessingml/2006/main" xmlns:w14="http://schemas.microsoft.com/office/word/2010/wordml" xmlns:wpg="http://schemas.microsoft.com/office/word/2010/wordprocessingGroup" xmlns:wpi="http://schemas.microsoft.com/office/word/2010/wordprocessingInk" xmlns:wne="http://schemas.microsoft.com/office/word/2006/wordml" xmlns:wps="http://schemas.microsoft.com/office/word/2010/wordprocessingShape" mc:Ignorable="w14 wp14">
+  <w:p>
+    <w:pPr>
+      <w:pStyle w:val="Footer"/>
+    </w:pPr>
   </w:p>
 </w:ftr>
 </file>
@@ -1652,6 +1626,16 @@
 </file>
 
 <file path=word/header1.xml><?xml version="1.0" encoding="utf-8"?>
+<w:hdr xmlns:wpc="http://schemas.microsoft.com/office/word/2010/wordprocessingCanvas" xmlns:mc="http://schemas.openxmlformats.org/markup-compatibility/2006" xmlns:o="urn:schemas-microsoft-com:office:office" xmlns:r="http://schemas.openxmlformats.org/officeDocument/2006/relationships" xmlns:m="http://schemas.openxmlformats.org/officeDocument/2006/math" xmlns:v="urn:schemas-microsoft-com:vml" xmlns:wp14="http://schemas.microsoft.com/office/word/2010/wordprocessingDrawing" xmlns:wp="http://schemas.openxmlformats.org/drawingml/2006/wordprocessingDrawing" xmlns:w10="urn:schemas-microsoft-com:office:word" xmlns:w="http://schemas.openxmlformats.org/wordprocessingml/2006/main" xmlns:w14="http://schemas.microsoft.com/office/word/2010/wordml" xmlns:wpg="http://schemas.microsoft.com/office/word/2010/wordprocessingGroup" xmlns:wpi="http://schemas.microsoft.com/office/word/2010/wordprocessingInk" xmlns:wne="http://schemas.microsoft.com/office/word/2006/wordml" xmlns:wps="http://schemas.microsoft.com/office/word/2010/wordprocessingShape" mc:Ignorable="w14 wp14">
+  <w:p>
+    <w:pPr>
+      <w:pStyle w:val="Header"/>
+    </w:pPr>
+  </w:p>
+</w:hdr>
+</file>
+
+<file path=word/header2.xml><?xml version="1.0" encoding="utf-8"?>
 <w:hdr xmlns:wpc="http://schemas.microsoft.com/office/word/2010/wordprocessingCanvas" xmlns:mc="http://schemas.openxmlformats.org/markup-compatibility/2006" xmlns:o="urn:schemas-microsoft-com:office:office" xmlns:r="http://schemas.openxmlformats.org/officeDocument/2006/relationships" xmlns:m="http://schemas.openxmlformats.org/officeDocument/2006/math" xmlns:v="urn:schemas-microsoft-com:vml" xmlns:wp14="http://schemas.microsoft.com/office/word/2010/wordprocessingDrawing" xmlns:wp="http://schemas.openxmlformats.org/drawingml/2006/wordprocessingDrawing" xmlns:w10="urn:schemas-microsoft-com:office:word" xmlns:w="http://schemas.openxmlformats.org/wordprocessingml/2006/main" xmlns:w14="http://schemas.microsoft.com/office/word/2010/wordml" xmlns:wpg="http://schemas.microsoft.com/office/word/2010/wordprocessingGroup" xmlns:wpi="http://schemas.microsoft.com/office/word/2010/wordprocessingInk" xmlns:wne="http://schemas.microsoft.com/office/word/2006/wordml" xmlns:wps="http://schemas.microsoft.com/office/word/2010/wordprocessingShape" mc:Ignorable="w14 wp14">
   <w:p>
     <w:pPr>
@@ -1712,6 +1696,16 @@
         </wp:inline>
       </w:drawing>
     </w:r>
+  </w:p>
+</w:hdr>
+</file>
+
+<file path=word/header3.xml><?xml version="1.0" encoding="utf-8"?>
+<w:hdr xmlns:wpc="http://schemas.microsoft.com/office/word/2010/wordprocessingCanvas" xmlns:mc="http://schemas.openxmlformats.org/markup-compatibility/2006" xmlns:o="urn:schemas-microsoft-com:office:office" xmlns:r="http://schemas.openxmlformats.org/officeDocument/2006/relationships" xmlns:m="http://schemas.openxmlformats.org/officeDocument/2006/math" xmlns:v="urn:schemas-microsoft-com:vml" xmlns:wp14="http://schemas.microsoft.com/office/word/2010/wordprocessingDrawing" xmlns:wp="http://schemas.openxmlformats.org/drawingml/2006/wordprocessingDrawing" xmlns:w10="urn:schemas-microsoft-com:office:word" xmlns:w="http://schemas.openxmlformats.org/wordprocessingml/2006/main" xmlns:w14="http://schemas.microsoft.com/office/word/2010/wordml" xmlns:wpg="http://schemas.microsoft.com/office/word/2010/wordprocessingGroup" xmlns:wpi="http://schemas.microsoft.com/office/word/2010/wordprocessingInk" xmlns:wne="http://schemas.microsoft.com/office/word/2006/wordml" xmlns:wps="http://schemas.microsoft.com/office/word/2010/wordprocessingShape" mc:Ignorable="w14 wp14">
+  <w:p>
+    <w:pPr>
+      <w:pStyle w:val="Header"/>
+    </w:pPr>
   </w:p>
 </w:hdr>
 </file>
@@ -3511,6 +3505,7 @@
     <w:name w:val="Table Grid"/>
     <w:basedOn w:val="TableNormal"/>
     <w:tblPr>
+      <w:tblInd w:w="0" w:type="dxa"/>
       <w:tblBorders>
         <w:top w:val="single" w:sz="4" w:space="0" w:color="auto"/>
         <w:left w:val="single" w:sz="4" w:space="0" w:color="auto"/>
@@ -4486,6 +4481,7 @@
     <w:name w:val="Table Grid"/>
     <w:basedOn w:val="TableNormal"/>
     <w:tblPr>
+      <w:tblInd w:w="0" w:type="dxa"/>
       <w:tblBorders>
         <w:top w:val="single" w:sz="4" w:space="0" w:color="auto"/>
         <w:left w:val="single" w:sz="4" w:space="0" w:color="auto"/>
@@ -4886,7 +4882,7 @@
 </file>
 
 <file path=customXml/itemProps1.xml><?xml version="1.0" encoding="utf-8"?>
-<ds:datastoreItem xmlns:ds="http://schemas.openxmlformats.org/officeDocument/2006/customXml" ds:itemID="{0AD86C45-A33B-4111-B3D4-DAF40022A849}">
+<ds:datastoreItem xmlns:ds="http://schemas.openxmlformats.org/officeDocument/2006/customXml" ds:itemID="{A579AF2C-7AD2-41C7-900D-E9A7A7D75E12}">
   <ds:schemaRefs>
     <ds:schemaRef ds:uri="http://schemas.openxmlformats.org/officeDocument/2006/bibliography"/>
   </ds:schemaRefs>

</xml_diff>